<commit_message>
A year's plan starts with spring,A day's plan starts with morning
</commit_message>
<xml_diff>
--- a/13.Can We Really Couldn't Hold Tomorrow.docx
+++ b/13.Can We Really Couldn't Hold Tomorrow.docx
@@ -3,11 +3,6 @@
 <w:document xmlns:ve="http://schemas.openxmlformats.org/markup-compatibility/2006" xmlns:o="urn:schemas-microsoft-com:office:office" xmlns:r="http://schemas.openxmlformats.org/officeDocument/2006/relationships" xmlns:m="http://schemas.openxmlformats.org/officeDocument/2006/math" xmlns:v="urn:schemas-microsoft-com:vml" xmlns:wp="http://schemas.openxmlformats.org/drawingml/2006/wordprocessingDrawing" xmlns:w10="urn:schemas-microsoft-com:office:word" xmlns:w="http://schemas.openxmlformats.org/wordprocessingml/2006/main" xmlns:wne="http://schemas.microsoft.com/office/word/2006/wordml">
   <w:body>
     <w:p>
-      <w:pPr>
-        <w:rPr>
-          <w:rFonts w:hint="eastAsia"/>
-        </w:rPr>
-      </w:pPr>
       <w:r>
         <w:t>“</w:t>
       </w:r>
@@ -40,11 +35,40 @@
       </w:r>
     </w:p>
     <w:p>
+      <w:pPr>
+        <w:rPr>
+          <w:rFonts w:hint="eastAsia"/>
+        </w:rPr>
+      </w:pPr>
       <w:r>
         <w:rPr>
           <w:rFonts w:hint="eastAsia"/>
         </w:rPr>
         <w:t>People often would like to make some plans and preparations,even make an accurate calculation of each stage so as to make study and work systematic and orderly.</w:t>
+      </w:r>
+    </w:p>
+    <w:p>
+      <w:pPr>
+        <w:rPr>
+          <w:rFonts w:hint="eastAsia"/>
+        </w:rPr>
+      </w:pPr>
+    </w:p>
+    <w:p>
+      <w:r>
+        <w:rPr>
+          <w:rFonts w:hint="eastAsia"/>
+        </w:rPr>
+        <w:t xml:space="preserve">On the contrary,you need consider the </w:t>
+      </w:r>
+      <w:r>
+        <w:t>situation</w:t>
+      </w:r>
+      <w:r>
+        <w:rPr>
+          <w:rFonts w:hint="eastAsia"/>
+        </w:rPr>
+        <w:t>.</w:t>
       </w:r>
     </w:p>
     <w:sectPr>

</xml_diff>